<commit_message>
should include plot of reference state in Rayleigh checkpoints
</commit_message>
<xml_diff>
--- a/Rayleigh_Checkpoint_Structure.docx
+++ b/Rayleigh_Checkpoint_Structure.docx
@@ -173,6 +173,23 @@
       <w:pPr>
         <w:pStyle w:val="ListParagraph"/>
         <w:numPr>
+          <w:ilvl w:val="1"/>
+          <w:numId w:val="1"/>
+        </w:numPr>
+      </w:pPr>
+      <w:proofErr w:type="spellStart"/>
+      <w:r>
+        <w:t>ra_constants</w:t>
+      </w:r>
+      <w:proofErr w:type="spellEnd"/>
+      <w:r>
+        <w:t xml:space="preserve"> in text file</w:t>
+      </w:r>
+    </w:p>
+    <w:p>
+      <w:pPr>
+        <w:pStyle w:val="ListParagraph"/>
+        <w:numPr>
           <w:ilvl w:val="0"/>
           <w:numId w:val="1"/>
         </w:numPr>
@@ -373,6 +390,23 @@
           <w:numId w:val="1"/>
         </w:numPr>
       </w:pPr>
+      <w:proofErr w:type="spellStart"/>
+      <w:r>
+        <w:t>ra_functions</w:t>
+      </w:r>
+      <w:proofErr w:type="spellEnd"/>
+      <w:r>
+        <w:t xml:space="preserve"> plot</w:t>
+      </w:r>
+    </w:p>
+    <w:p>
+      <w:pPr>
+        <w:pStyle w:val="ListParagraph"/>
+        <w:numPr>
+          <w:ilvl w:val="1"/>
+          <w:numId w:val="1"/>
+        </w:numPr>
+      </w:pPr>
       <w:r>
         <w:t>energy trace (multiple domains for tachocline models)</w:t>
       </w:r>
@@ -470,6 +504,7 @@
         </w:numPr>
       </w:pPr>
       <w:r>
+        <w:lastRenderedPageBreak/>
         <w:t>differential rotation (along radial lines)</w:t>
       </w:r>
     </w:p>
@@ -494,7 +529,6 @@
         </w:numPr>
       </w:pPr>
       <w:r>
-        <w:lastRenderedPageBreak/>
         <w:t>latitudinal energy flux balance</w:t>
       </w:r>
     </w:p>

</xml_diff>